<commit_message>
Began Working On The Documentation!
</commit_message>
<xml_diff>
--- a/Final Product/Coursework 2 Documentation.docx
+++ b/Final Product/Coursework 2 Documentation.docx
@@ -9,11 +9,34 @@
       <w:r>
         <w:t>Overview</w:t>
       </w:r>
-      <w:r>
-        <w:t xml:space="preserve"> </w:t>
+    </w:p>
+    <w:p>
+      <w:r>
+        <w:t xml:space="preserve">Our project </w:t>
+      </w:r>
+      <w:r>
+        <w:t xml:space="preserve">is a prototype for a high-security RFID door lock system. The program involves 2 </w:t>
+      </w:r>
+      <w:r>
+        <w:t>Arduinos, a</w:t>
+      </w:r>
+      <w:r>
+        <w:t xml:space="preserve"> master and a slave. The master runs </w:t>
+      </w:r>
+      <w:r>
+        <w:t xml:space="preserve">all the hardware components, including an RFID scanner, 2 buttons, a piezo speaker, a screen and a servo (to represent the door lock mechanism). The slave Arduino controls the security and has no hardware components. They’re both </w:t>
+      </w:r>
+      <w:r>
+        <w:t>connected</w:t>
+      </w:r>
+      <w:r>
+        <w:t xml:space="preserve"> through Bluetooth serial, using H</w:t>
       </w:r>
       <w:bookmarkStart w:id="0" w:name="_GoBack"/>
       <w:bookmarkEnd w:id="0"/>
+      <w:r>
+        <w:t>C-05 modules.</w:t>
+      </w:r>
     </w:p>
     <w:p>
       <w:pPr>

</xml_diff>

<commit_message>
Update Coursework 2 Documentation.docx
+added paragraph about comms
</commit_message>
<xml_diff>
--- a/Final Product/Coursework 2 Documentation.docx
+++ b/Final Product/Coursework 2 Documentation.docx
@@ -46,7 +46,13 @@
       </w:r>
       <w:proofErr w:type="gramStart"/>
       <w:r>
-        <w:t>machine, and</w:t>
+        <w:t>machine</w:t>
+      </w:r>
+      <w:r>
+        <w:t xml:space="preserve"> </w:t>
+      </w:r>
+      <w:r>
+        <w:t>,and</w:t>
       </w:r>
       <w:proofErr w:type="gramEnd"/>
       <w:r>
@@ -94,12 +100,10 @@
         <w:t>sounded,</w:t>
       </w:r>
       <w:r>
-        <w:t xml:space="preserve"> and the bu</w:t>
-      </w:r>
-      <w:bookmarkStart w:id="0" w:name="_GoBack"/>
-      <w:bookmarkEnd w:id="0"/>
-      <w:r>
-        <w:t xml:space="preserve">bble machine turns on </w:t>
+        <w:t xml:space="preserve"> and the bubble machine turns on</w:t>
+      </w:r>
+      <w:r>
+        <w:t>. We needed communication in this project because one Arduino is designed for validation of information and one is designed for the input of information. In the final product the one designed for validation (slave), would be in a very secure location so it cannot be tampered with.</w:t>
       </w:r>
     </w:p>
     <w:p>
@@ -282,24 +286,24 @@
       <w:r>
         <w:t xml:space="preserve">RFID receiver; </w:t>
       </w:r>
+      <w:commentRangeStart w:id="0"/>
       <w:commentRangeStart w:id="1"/>
-      <w:commentRangeStart w:id="2"/>
       <w:r>
         <w:t>a TFT screen</w:t>
       </w:r>
+      <w:commentRangeEnd w:id="0"/>
+      <w:r>
+        <w:rPr>
+          <w:rStyle w:val="CommentReference"/>
+        </w:rPr>
+        <w:commentReference w:id="0"/>
+      </w:r>
       <w:commentRangeEnd w:id="1"/>
       <w:r>
         <w:rPr>
           <w:rStyle w:val="CommentReference"/>
         </w:rPr>
         <w:commentReference w:id="1"/>
-      </w:r>
-      <w:commentRangeEnd w:id="2"/>
-      <w:r>
-        <w:rPr>
-          <w:rStyle w:val="CommentReference"/>
-        </w:rPr>
-        <w:commentReference w:id="2"/>
       </w:r>
       <w:r>
         <w:t xml:space="preserve">; 2 </w:t>
@@ -336,11 +340,18 @@
       <w:r>
         <w:t xml:space="preserve"> relay connected to a bubble machine and a HC-05 Bluetooth module in slave mode. In a final version of this system, the bubble machine would be replaced with something higher security, such as a </w:t>
       </w:r>
+      <w:commentRangeStart w:id="2"/>
       <w:commentRangeStart w:id="3"/>
-      <w:commentRangeStart w:id="4"/>
       <w:r>
         <w:t>taser</w:t>
       </w:r>
+      <w:commentRangeEnd w:id="2"/>
+      <w:r>
+        <w:rPr>
+          <w:rStyle w:val="CommentReference"/>
+        </w:rPr>
+        <w:commentReference w:id="2"/>
+      </w:r>
       <w:commentRangeEnd w:id="3"/>
       <w:r>
         <w:rPr>
@@ -348,13 +359,6 @@
         </w:rPr>
         <w:commentReference w:id="3"/>
       </w:r>
-      <w:commentRangeEnd w:id="4"/>
-      <w:r>
-        <w:rPr>
-          <w:rStyle w:val="CommentReference"/>
-        </w:rPr>
-        <w:commentReference w:id="4"/>
-      </w:r>
     </w:p>
     <w:p>
       <w:r>
@@ -517,7 +521,12 @@
         <w:t>relay and</w:t>
       </w:r>
       <w:r>
-        <w:t xml:space="preserve"> connecting the machine along the closed portion of the switch, with the coil being controlled by a digital out pin. This meant it could then be programmed simply by using </w:t>
+        <w:t xml:space="preserve"> </w:t>
+      </w:r>
+      <w:bookmarkStart w:id="4" w:name="_GoBack"/>
+      <w:bookmarkEnd w:id="4"/>
+      <w:r>
+        <w:t xml:space="preserve">connecting the machine along the closed portion of the switch, with the coil being controlled by a digital out pin. This meant it could then be programmed simply by using </w:t>
       </w:r>
       <w:proofErr w:type="spellStart"/>
       <w:r>
@@ -573,6 +582,7 @@
       </w:pPr>
       <w:commentRangeStart w:id="6"/>
       <w:commentRangeStart w:id="7"/>
+      <w:commentRangeStart w:id="8"/>
       <w:r>
         <w:t>Conclusion</w:t>
       </w:r>
@@ -593,6 +603,15 @@
           <w:color w:val="auto"/>
         </w:rPr>
         <w:commentReference w:id="7"/>
+      </w:r>
+      <w:commentRangeEnd w:id="8"/>
+      <w:r>
+        <w:rPr>
+          <w:rStyle w:val="CommentReference"/>
+          <w:rFonts w:asciiTheme="minorHAnsi" w:eastAsiaTheme="minorHAnsi" w:hAnsiTheme="minorHAnsi" w:cstheme="minorBidi"/>
+          <w:color w:val="auto"/>
+        </w:rPr>
+        <w:commentReference w:id="8"/>
       </w:r>
     </w:p>
     <w:p>
@@ -874,7 +893,7 @@
 
 <file path=word/comments.xml><?xml version="1.0" encoding="utf-8"?>
 <w:comments xmlns:wpc="http://schemas.microsoft.com/office/word/2010/wordprocessingCanvas" xmlns:cx="http://schemas.microsoft.com/office/drawing/2014/chartex" xmlns:cx1="http://schemas.microsoft.com/office/drawing/2015/9/8/chartex" xmlns:cx2="http://schemas.microsoft.com/office/drawing/2015/10/21/chartex" xmlns:cx3="http://schemas.microsoft.com/office/drawing/2016/5/9/chartex" xmlns:cx4="http://schemas.microsoft.com/office/drawing/2016/5/10/chartex" xmlns:cx5="http://schemas.microsoft.com/office/drawing/2016/5/11/chartex" xmlns:cx6="http://schemas.microsoft.com/office/drawing/2016/5/12/chartex" xmlns:cx7="http://schemas.microsoft.com/office/drawing/2016/5/13/chartex" xmlns:cx8="http://schemas.microsoft.com/office/drawing/2016/5/14/chartex" xmlns:mc="http://schemas.openxmlformats.org/markup-compatibility/2006" xmlns:aink="http://schemas.microsoft.com/office/drawing/2016/ink" xmlns:am3d="http://schemas.microsoft.com/office/drawing/2017/model3d" xmlns:o="urn:schemas-microsoft-com:office:office" xmlns:r="http://schemas.openxmlformats.org/officeDocument/2006/relationships" xmlns:m="http://schemas.openxmlformats.org/officeDocument/2006/math" xmlns:v="urn:schemas-microsoft-com:vml" xmlns:wp14="http://schemas.microsoft.com/office/word/2010/wordprocessingDrawing" xmlns:wp="http://schemas.openxmlformats.org/drawingml/2006/wordprocessingDrawing" xmlns:w10="urn:schemas-microsoft-com:office:word" xmlns:w="http://schemas.openxmlformats.org/wordprocessingml/2006/main" xmlns:w14="http://schemas.microsoft.com/office/word/2010/wordml" xmlns:w15="http://schemas.microsoft.com/office/word/2012/wordml" xmlns:w16cid="http://schemas.microsoft.com/office/word/2016/wordml/cid" xmlns:w16se="http://schemas.microsoft.com/office/word/2015/wordml/symex" xmlns:wpg="http://schemas.microsoft.com/office/word/2010/wordprocessingGroup" xmlns:wpi="http://schemas.microsoft.com/office/word/2010/wordprocessingInk" xmlns:wne="http://schemas.microsoft.com/office/word/2006/wordml" xmlns:wps="http://schemas.microsoft.com/office/word/2010/wordprocessingShape" mc:Ignorable="w14 w15 w16se w16cid wp14">
-  <w:comment w:id="1" w:author="Tom L" w:date="2018-12-07T06:12:00Z" w:initials="TL">
+  <w:comment w:id="0" w:author="Tom L" w:date="2018-12-07T06:12:00Z" w:initials="TL">
     <w:p>
       <w:pPr>
         <w:pStyle w:val="CommentText"/>
@@ -890,7 +909,7 @@
       </w:r>
     </w:p>
   </w:comment>
-  <w:comment w:id="2" w:author="Jake Mifsud" w:date="2018-12-08T04:11:00Z" w:initials="JM">
+  <w:comment w:id="1" w:author="Jake Mifsud" w:date="2018-12-08T04:11:00Z" w:initials="JM">
     <w:p>
       <w:pPr>
         <w:pStyle w:val="CommentText"/>
@@ -911,7 +930,7 @@
       </w:r>
     </w:p>
   </w:comment>
-  <w:comment w:id="3" w:author="Tom L" w:date="2018-12-07T06:16:00Z" w:initials="TL">
+  <w:comment w:id="2" w:author="Tom L" w:date="2018-12-07T06:16:00Z" w:initials="TL">
     <w:p>
       <w:pPr>
         <w:pStyle w:val="CommentText"/>
@@ -927,7 +946,7 @@
       </w:r>
     </w:p>
   </w:comment>
-  <w:comment w:id="4" w:author="Jake Mifsud" w:date="2018-12-08T04:11:00Z" w:initials="JM">
+  <w:comment w:id="3" w:author="Jake Mifsud" w:date="2018-12-08T04:11:00Z" w:initials="JM">
     <w:p>
       <w:pPr>
         <w:pStyle w:val="CommentText"/>
@@ -1001,6 +1020,19 @@
       <w:pPr>
         <w:pStyle w:val="CommentText"/>
       </w:pPr>
+    </w:p>
+  </w:comment>
+  <w:comment w:id="8" w:author="rebecca mifsud" w:date="2018-12-10T12:18:00Z" w:initials="rm">
+    <w:p>
+      <w:pPr>
+        <w:pStyle w:val="CommentText"/>
+      </w:pPr>
+      <w:r>
+        <w:rPr>
+          <w:rStyle w:val="CommentReference"/>
+        </w:rPr>
+        <w:annotationRef/>
+      </w:r>
     </w:p>
   </w:comment>
 </w:comments>
@@ -1008,13 +1040,14 @@
 
 <file path=word/commentsExtended.xml><?xml version="1.0" encoding="utf-8"?>
 <w15:commentsEx xmlns:wpc="http://schemas.microsoft.com/office/word/2010/wordprocessingCanvas" xmlns:cx="http://schemas.microsoft.com/office/drawing/2014/chartex" xmlns:cx1="http://schemas.microsoft.com/office/drawing/2015/9/8/chartex" xmlns:cx2="http://schemas.microsoft.com/office/drawing/2015/10/21/chartex" xmlns:cx3="http://schemas.microsoft.com/office/drawing/2016/5/9/chartex" xmlns:cx4="http://schemas.microsoft.com/office/drawing/2016/5/10/chartex" xmlns:cx5="http://schemas.microsoft.com/office/drawing/2016/5/11/chartex" xmlns:cx6="http://schemas.microsoft.com/office/drawing/2016/5/12/chartex" xmlns:cx7="http://schemas.microsoft.com/office/drawing/2016/5/13/chartex" xmlns:cx8="http://schemas.microsoft.com/office/drawing/2016/5/14/chartex" xmlns:mc="http://schemas.openxmlformats.org/markup-compatibility/2006" xmlns:aink="http://schemas.microsoft.com/office/drawing/2016/ink" xmlns:am3d="http://schemas.microsoft.com/office/drawing/2017/model3d" xmlns:o="urn:schemas-microsoft-com:office:office" xmlns:r="http://schemas.openxmlformats.org/officeDocument/2006/relationships" xmlns:m="http://schemas.openxmlformats.org/officeDocument/2006/math" xmlns:v="urn:schemas-microsoft-com:vml" xmlns:wp14="http://schemas.microsoft.com/office/word/2010/wordprocessingDrawing" xmlns:wp="http://schemas.openxmlformats.org/drawingml/2006/wordprocessingDrawing" xmlns:w10="urn:schemas-microsoft-com:office:word" xmlns:w="http://schemas.openxmlformats.org/wordprocessingml/2006/main" xmlns:w14="http://schemas.microsoft.com/office/word/2010/wordml" xmlns:w15="http://schemas.microsoft.com/office/word/2012/wordml" xmlns:w16cid="http://schemas.microsoft.com/office/word/2016/wordml/cid" xmlns:w16se="http://schemas.microsoft.com/office/word/2015/wordml/symex" xmlns:wpg="http://schemas.microsoft.com/office/word/2010/wordprocessingGroup" xmlns:wpi="http://schemas.microsoft.com/office/word/2010/wordprocessingInk" xmlns:wne="http://schemas.microsoft.com/office/word/2006/wordml" xmlns:wps="http://schemas.microsoft.com/office/word/2010/wordprocessingShape" mc:Ignorable="w14 w15 w16se w16cid wp14">
-  <w15:commentEx w15:paraId="0477EAED" w15:done="0"/>
-  <w15:commentEx w15:paraId="1B809AFE" w15:paraIdParent="0477EAED" w15:done="0"/>
-  <w15:commentEx w15:paraId="3A97322C" w15:done="0"/>
-  <w15:commentEx w15:paraId="29FA1BB3" w15:paraIdParent="3A97322C" w15:done="0"/>
+  <w15:commentEx w15:paraId="0477EAED" w15:done="1"/>
+  <w15:commentEx w15:paraId="1B809AFE" w15:paraIdParent="0477EAED" w15:done="1"/>
+  <w15:commentEx w15:paraId="3A97322C" w15:done="1"/>
+  <w15:commentEx w15:paraId="29FA1BB3" w15:paraIdParent="3A97322C" w15:done="1"/>
   <w15:commentEx w15:paraId="68A41ED8" w15:done="1"/>
   <w15:commentEx w15:paraId="1AA521DD" w15:done="1"/>
   <w15:commentEx w15:paraId="511AA5BE" w15:paraIdParent="1AA521DD" w15:done="0"/>
+  <w15:commentEx w15:paraId="63E01AF5" w15:paraIdParent="1AA521DD" w15:done="0"/>
 </w15:commentsEx>
 </file>
 
@@ -1027,6 +1060,7 @@
   <w16cid:commentId w16cid:paraId="68A41ED8" w16cid:durableId="1FB4A588"/>
   <w16cid:commentId w16cid:paraId="1AA521DD" w16cid:durableId="1FB4A6E3"/>
   <w16cid:commentId w16cid:paraId="511AA5BE" w16cid:durableId="1FB5C726"/>
+  <w16cid:commentId w16cid:paraId="63E01AF5" w16cid:durableId="1FB8D812"/>
 </w16cid:commentsIds>
 </file>
 
@@ -1238,6 +1272,9 @@
   </w15:person>
   <w15:person w15:author="Jake Mifsud">
     <w15:presenceInfo w15:providerId="None" w15:userId="Jake Mifsud"/>
+  </w15:person>
+  <w15:person w15:author="rebecca mifsud">
+    <w15:presenceInfo w15:providerId="Windows Live" w15:userId="f88151b94eaa2a68"/>
   </w15:person>
 </w15:people>
 </file>

</xml_diff>